<commit_message>
Ajout des tâches à faire dans le dossier.docx
</commit_message>
<xml_diff>
--- a/dossier.docx
+++ b/dossier.docx
@@ -12,6 +12,540 @@
         <w:rPr>
           <w:lang w:val="fr-FR"/>
         </w:rPr>
+        <w:t>Maquette :</w:t>
+      </w:r>
+    </w:p>
+    <w:p>
+      <w:pPr>
+        <w:pStyle w:val="Paragraphedeliste"/>
+        <w:numPr>
+          <w:ilvl w:val="0"/>
+          <w:numId w:val="2"/>
+        </w:numPr>
+        <w:rPr>
+          <w:lang w:val="fr-FR"/>
+        </w:rPr>
+      </w:pPr>
+      <w:r>
+        <w:rPr>
+          <w:lang w:val="fr-FR"/>
+        </w:rPr>
+        <w:t>Onglets sur téléphone :</w:t>
+      </w:r>
+    </w:p>
+    <w:p>
+      <w:pPr>
+        <w:pStyle w:val="Paragraphedeliste"/>
+        <w:numPr>
+          <w:ilvl w:val="1"/>
+          <w:numId w:val="2"/>
+        </w:numPr>
+        <w:rPr>
+          <w:lang w:val="fr-FR"/>
+        </w:rPr>
+      </w:pPr>
+      <w:r>
+        <w:rPr>
+          <w:lang w:val="fr-FR"/>
+        </w:rPr>
+        <w:t xml:space="preserve">Écran de chargement </w:t>
+      </w:r>
+      <w:r>
+        <w:rPr>
+          <w:rFonts w:ascii="Segoe UI Emoji" w:hAnsi="Segoe UI Emoji" w:cs="Segoe UI Emoji"/>
+          <w:lang w:val="fr-FR"/>
+        </w:rPr>
+        <w:t>✔️</w:t>
+      </w:r>
+    </w:p>
+    <w:p>
+      <w:pPr>
+        <w:pStyle w:val="Paragraphedeliste"/>
+        <w:numPr>
+          <w:ilvl w:val="1"/>
+          <w:numId w:val="2"/>
+        </w:numPr>
+        <w:rPr>
+          <w:lang w:val="fr-FR"/>
+        </w:rPr>
+      </w:pPr>
+      <w:r>
+        <w:rPr>
+          <w:lang w:val="fr-FR"/>
+        </w:rPr>
+        <w:t xml:space="preserve">Page d’accueil avec la Carte affichée </w:t>
+      </w:r>
+      <w:r>
+        <w:rPr>
+          <w:rFonts w:ascii="Segoe UI Emoji" w:hAnsi="Segoe UI Emoji" w:cs="Segoe UI Emoji"/>
+          <w:lang w:val="fr-FR"/>
+        </w:rPr>
+        <w:t>✔️</w:t>
+      </w:r>
+    </w:p>
+    <w:p>
+      <w:pPr>
+        <w:pStyle w:val="Paragraphedeliste"/>
+        <w:numPr>
+          <w:ilvl w:val="1"/>
+          <w:numId w:val="2"/>
+        </w:numPr>
+        <w:rPr>
+          <w:lang w:val="fr-FR"/>
+        </w:rPr>
+      </w:pPr>
+      <w:r>
+        <w:rPr>
+          <w:lang w:val="fr-FR"/>
+        </w:rPr>
+        <w:t xml:space="preserve">Page de recherche et </w:t>
+      </w:r>
+      <w:r>
+        <w:rPr>
+          <w:lang w:val="fr-FR"/>
+        </w:rPr>
+        <w:t>Liste des brocantes trouvées</w:t>
+      </w:r>
+      <w:r>
+        <w:rPr>
+          <w:lang w:val="fr-FR"/>
+        </w:rPr>
+        <w:t xml:space="preserve"> </w:t>
+      </w:r>
+      <w:r>
+        <w:rPr>
+          <w:rFonts w:ascii="Segoe UI Emoji" w:hAnsi="Segoe UI Emoji" w:cs="Segoe UI Emoji"/>
+          <w:lang w:val="fr-FR"/>
+        </w:rPr>
+        <w:t>✔️</w:t>
+      </w:r>
+    </w:p>
+    <w:p>
+      <w:pPr>
+        <w:pStyle w:val="Paragraphedeliste"/>
+        <w:numPr>
+          <w:ilvl w:val="2"/>
+          <w:numId w:val="2"/>
+        </w:numPr>
+        <w:rPr>
+          <w:lang w:val="fr-FR"/>
+        </w:rPr>
+      </w:pPr>
+      <w:r>
+        <w:rPr>
+          <w:rFonts w:ascii="Segoe UI Emoji" w:hAnsi="Segoe UI Emoji" w:cs="Segoe UI Emoji"/>
+          <w:lang w:val="fr-FR"/>
+        </w:rPr>
+        <w:t>Question : Est-ce qu’il y a besoin de faire en sorte que les recherches ne s’affichent que lorsque la barre de recherche est cliquée ?</w:t>
+      </w:r>
+    </w:p>
+    <w:p>
+      <w:pPr>
+        <w:pStyle w:val="Paragraphedeliste"/>
+        <w:numPr>
+          <w:ilvl w:val="1"/>
+          <w:numId w:val="2"/>
+        </w:numPr>
+        <w:rPr>
+          <w:lang w:val="fr-FR"/>
+        </w:rPr>
+      </w:pPr>
+      <w:r>
+        <w:rPr>
+          <w:rFonts w:ascii="Segoe UI Emoji" w:hAnsi="Segoe UI Emoji" w:cs="Segoe UI Emoji"/>
+          <w:lang w:val="fr-FR"/>
+        </w:rPr>
+        <w:t>Paramètres</w:t>
+      </w:r>
+      <w:r>
+        <w:rPr>
+          <w:rFonts w:ascii="Segoe UI Emoji" w:hAnsi="Segoe UI Emoji" w:cs="Segoe UI Emoji"/>
+          <w:lang w:val="fr-FR"/>
+        </w:rPr>
+        <w:t xml:space="preserve"> </w:t>
+      </w:r>
+      <w:r>
+        <w:rPr>
+          <w:rFonts w:ascii="Segoe UI Emoji" w:hAnsi="Segoe UI Emoji" w:cs="Segoe UI Emoji"/>
+          <w:lang w:val="fr-FR"/>
+        </w:rPr>
+        <w:t>✔️</w:t>
+      </w:r>
+    </w:p>
+    <w:p>
+      <w:pPr>
+        <w:pStyle w:val="Paragraphedeliste"/>
+        <w:numPr>
+          <w:ilvl w:val="2"/>
+          <w:numId w:val="2"/>
+        </w:numPr>
+        <w:rPr>
+          <w:lang w:val="fr-FR"/>
+        </w:rPr>
+      </w:pPr>
+      <w:r>
+        <w:rPr>
+          <w:rFonts w:ascii="Segoe UI Emoji" w:hAnsi="Segoe UI Emoji" w:cs="Segoe UI Emoji"/>
+          <w:lang w:val="fr-FR"/>
+        </w:rPr>
+        <w:t>Ecran de f</w:t>
+      </w:r>
+      <w:r>
+        <w:rPr>
+          <w:rFonts w:ascii="Segoe UI Emoji" w:hAnsi="Segoe UI Emoji" w:cs="Segoe UI Emoji"/>
+          <w:lang w:val="fr-FR"/>
+        </w:rPr>
+        <w:t>iltrage selon certains critères</w:t>
+      </w:r>
+    </w:p>
+    <w:p>
+      <w:pPr>
+        <w:pStyle w:val="Paragraphedeliste"/>
+        <w:numPr>
+          <w:ilvl w:val="1"/>
+          <w:numId w:val="2"/>
+        </w:numPr>
+        <w:rPr>
+          <w:lang w:val="fr-FR"/>
+        </w:rPr>
+      </w:pPr>
+      <w:r>
+        <w:rPr>
+          <w:rFonts w:ascii="Segoe UI Emoji" w:hAnsi="Segoe UI Emoji" w:cs="Segoe UI Emoji"/>
+          <w:lang w:val="fr-FR"/>
+        </w:rPr>
+        <w:t xml:space="preserve">Profile utilisateur </w:t>
+      </w:r>
+    </w:p>
+    <w:p>
+      <w:pPr>
+        <w:pStyle w:val="Paragraphedeliste"/>
+        <w:numPr>
+          <w:ilvl w:val="1"/>
+          <w:numId w:val="2"/>
+        </w:numPr>
+        <w:rPr>
+          <w:lang w:val="fr-FR"/>
+        </w:rPr>
+      </w:pPr>
+      <w:r>
+        <w:rPr>
+          <w:rFonts w:ascii="Segoe UI Emoji" w:hAnsi="Segoe UI Emoji" w:cs="Segoe UI Emoji"/>
+          <w:lang w:val="fr-FR"/>
+        </w:rPr>
+        <w:t>Frame avec la liste utilisateurs</w:t>
+      </w:r>
+      <w:r>
+        <w:rPr>
+          <w:rFonts w:ascii="Segoe UI Emoji" w:hAnsi="Segoe UI Emoji" w:cs="Segoe UI Emoji"/>
+          <w:lang w:val="fr-FR"/>
+        </w:rPr>
+        <w:t xml:space="preserve"> (critère voir plus bas)</w:t>
+      </w:r>
+    </w:p>
+    <w:p>
+      <w:pPr>
+        <w:pStyle w:val="Paragraphedeliste"/>
+        <w:numPr>
+          <w:ilvl w:val="0"/>
+          <w:numId w:val="2"/>
+        </w:numPr>
+        <w:rPr>
+          <w:lang w:val="fr-FR"/>
+        </w:rPr>
+      </w:pPr>
+      <w:r>
+        <w:rPr>
+          <w:lang w:val="fr-FR"/>
+        </w:rPr>
+        <w:t>Onglets sur pc :</w:t>
+      </w:r>
+    </w:p>
+    <w:p>
+      <w:pPr>
+        <w:pStyle w:val="Paragraphedeliste"/>
+        <w:numPr>
+          <w:ilvl w:val="1"/>
+          <w:numId w:val="2"/>
+        </w:numPr>
+        <w:rPr>
+          <w:lang w:val="fr-FR"/>
+        </w:rPr>
+      </w:pPr>
+      <w:r>
+        <w:rPr>
+          <w:lang w:val="fr-FR"/>
+        </w:rPr>
+        <w:t>Back office</w:t>
+      </w:r>
+      <w:r>
+        <w:rPr>
+          <w:lang w:val="fr-FR"/>
+        </w:rPr>
+        <w:t> :</w:t>
+      </w:r>
+    </w:p>
+    <w:p>
+      <w:pPr>
+        <w:pStyle w:val="Paragraphedeliste"/>
+        <w:numPr>
+          <w:ilvl w:val="2"/>
+          <w:numId w:val="2"/>
+        </w:numPr>
+        <w:rPr>
+          <w:lang w:val="fr-FR"/>
+        </w:rPr>
+      </w:pPr>
+      <w:r>
+        <w:rPr>
+          <w:lang w:val="fr-FR"/>
+        </w:rPr>
+        <w:t>Afficher toutes les tables</w:t>
+      </w:r>
+    </w:p>
+    <w:p>
+      <w:pPr>
+        <w:pStyle w:val="Paragraphedeliste"/>
+        <w:numPr>
+          <w:ilvl w:val="0"/>
+          <w:numId w:val="2"/>
+        </w:numPr>
+        <w:rPr>
+          <w:lang w:val="fr-FR"/>
+        </w:rPr>
+      </w:pPr>
+      <w:r>
+        <w:rPr>
+          <w:lang w:val="fr-FR"/>
+        </w:rPr>
+        <w:t>Critères à valider pour l’évaluation de la maquette :</w:t>
+      </w:r>
+    </w:p>
+    <w:p>
+      <w:pPr>
+        <w:pStyle w:val="Paragraphedeliste"/>
+        <w:numPr>
+          <w:ilvl w:val="1"/>
+          <w:numId w:val="2"/>
+        </w:numPr>
+        <w:rPr>
+          <w:lang w:val="fr-FR"/>
+        </w:rPr>
+      </w:pPr>
+      <w:r>
+        <w:rPr>
+          <w:lang w:val="fr-FR"/>
+        </w:rPr>
+        <w:t xml:space="preserve">    Définissez des variables : couleurs / typo</w:t>
+      </w:r>
+      <w:r>
+        <w:rPr>
+          <w:lang w:val="fr-FR"/>
+        </w:rPr>
+        <w:t xml:space="preserve"> </w:t>
+      </w:r>
+      <w:r>
+        <w:rPr>
+          <w:lang w:val="fr-FR"/>
+        </w:rPr>
+        <w:t xml:space="preserve"> </w:t>
+      </w:r>
+      <w:r>
+        <w:rPr>
+          <w:rFonts w:ascii="Segoe UI Emoji" w:hAnsi="Segoe UI Emoji" w:cs="Segoe UI Emoji"/>
+          <w:lang w:val="fr-FR"/>
+        </w:rPr>
+        <w:t>✔️</w:t>
+      </w:r>
+    </w:p>
+    <w:p>
+      <w:pPr>
+        <w:pStyle w:val="Paragraphedeliste"/>
+        <w:numPr>
+          <w:ilvl w:val="1"/>
+          <w:numId w:val="2"/>
+        </w:numPr>
+        <w:rPr>
+          <w:lang w:val="fr-FR"/>
+        </w:rPr>
+      </w:pPr>
+      <w:r>
+        <w:rPr>
+          <w:lang w:val="fr-FR"/>
+        </w:rPr>
+        <w:t xml:space="preserve">    Créez une frame avec la liste des utilisateurs</w:t>
+      </w:r>
+      <w:r>
+        <w:rPr>
+          <w:lang w:val="fr-FR"/>
+        </w:rPr>
+        <w:t xml:space="preserve"> </w:t>
+      </w:r>
+    </w:p>
+    <w:p>
+      <w:pPr>
+        <w:pStyle w:val="Paragraphedeliste"/>
+        <w:numPr>
+          <w:ilvl w:val="2"/>
+          <w:numId w:val="2"/>
+        </w:numPr>
+        <w:rPr>
+          <w:lang w:val="fr-FR"/>
+        </w:rPr>
+      </w:pPr>
+      <w:r>
+        <w:rPr>
+          <w:lang w:val="fr-FR"/>
+        </w:rPr>
+        <w:t>On doit utiliser content reel ici</w:t>
+      </w:r>
+    </w:p>
+    <w:p>
+      <w:pPr>
+        <w:pStyle w:val="Paragraphedeliste"/>
+        <w:numPr>
+          <w:ilvl w:val="1"/>
+          <w:numId w:val="2"/>
+        </w:numPr>
+        <w:rPr>
+          <w:lang w:val="fr-FR"/>
+        </w:rPr>
+      </w:pPr>
+      <w:r>
+        <w:rPr>
+          <w:lang w:val="fr-FR"/>
+        </w:rPr>
+        <w:t xml:space="preserve">    Utilisez le plugin Content Reel pour remplir les différents champs</w:t>
+      </w:r>
+      <w:r>
+        <w:rPr>
+          <w:lang w:val="fr-FR"/>
+        </w:rPr>
+        <w:t xml:space="preserve"> </w:t>
+      </w:r>
+      <w:r>
+        <w:rPr>
+          <w:rFonts w:ascii="Segoe UI Emoji" w:hAnsi="Segoe UI Emoji" w:cs="Segoe UI Emoji"/>
+          <w:lang w:val="fr-FR"/>
+        </w:rPr>
+        <w:t>✔️</w:t>
+      </w:r>
+      <w:r>
+        <w:rPr>
+          <w:rFonts w:ascii="Segoe UI Emoji" w:hAnsi="Segoe UI Emoji" w:cs="Segoe UI Emoji"/>
+          <w:lang w:val="fr-FR"/>
+        </w:rPr>
+        <w:t xml:space="preserve"> (pour les noms de localisations)</w:t>
+      </w:r>
+    </w:p>
+    <w:p>
+      <w:pPr>
+        <w:pStyle w:val="Paragraphedeliste"/>
+        <w:numPr>
+          <w:ilvl w:val="1"/>
+          <w:numId w:val="2"/>
+        </w:numPr>
+        <w:rPr>
+          <w:lang w:val="fr-FR"/>
+        </w:rPr>
+      </w:pPr>
+      <w:r>
+        <w:rPr>
+          <w:lang w:val="fr-FR"/>
+        </w:rPr>
+        <w:t xml:space="preserve">    Utilisez le plugin Google Symbol pour l'intégration des icones</w:t>
+      </w:r>
+      <w:r>
+        <w:rPr>
+          <w:lang w:val="fr-FR"/>
+        </w:rPr>
+        <w:t xml:space="preserve"> </w:t>
+      </w:r>
+      <w:r>
+        <w:rPr>
+          <w:rFonts w:ascii="Segoe UI Emoji" w:hAnsi="Segoe UI Emoji" w:cs="Segoe UI Emoji"/>
+          <w:lang w:val="fr-FR"/>
+        </w:rPr>
+        <w:t>✔️</w:t>
+      </w:r>
+      <w:r>
+        <w:rPr>
+          <w:rFonts w:ascii="Segoe UI Emoji" w:hAnsi="Segoe UI Emoji" w:cs="Segoe UI Emoji"/>
+          <w:lang w:val="fr-FR"/>
+        </w:rPr>
+        <w:t xml:space="preserve"> (pour les icones que martin a placé)</w:t>
+      </w:r>
+    </w:p>
+    <w:p>
+      <w:pPr>
+        <w:pStyle w:val="Paragraphedeliste"/>
+        <w:numPr>
+          <w:ilvl w:val="1"/>
+          <w:numId w:val="2"/>
+        </w:numPr>
+        <w:rPr>
+          <w:lang w:val="fr-FR"/>
+        </w:rPr>
+      </w:pPr>
+      <w:r>
+        <w:rPr>
+          <w:lang w:val="fr-FR"/>
+        </w:rPr>
+        <w:t xml:space="preserve">    Utilisez le plugin Pretty Shadows pour la gestion des ombres</w:t>
+      </w:r>
+      <w:r>
+        <w:rPr>
+          <w:lang w:val="fr-FR"/>
+        </w:rPr>
+        <w:t xml:space="preserve"> </w:t>
+      </w:r>
+    </w:p>
+    <w:p>
+      <w:pPr>
+        <w:pStyle w:val="Paragraphedeliste"/>
+        <w:numPr>
+          <w:ilvl w:val="0"/>
+          <w:numId w:val="2"/>
+        </w:numPr>
+        <w:rPr>
+          <w:lang w:val="fr-FR"/>
+        </w:rPr>
+      </w:pPr>
+      <w:r>
+        <w:rPr>
+          <w:lang w:val="fr-FR"/>
+        </w:rPr>
+        <w:t>Autres</w:t>
+      </w:r>
+    </w:p>
+    <w:p>
+      <w:pPr>
+        <w:pStyle w:val="Paragraphedeliste"/>
+        <w:numPr>
+          <w:ilvl w:val="1"/>
+          <w:numId w:val="2"/>
+        </w:numPr>
+        <w:rPr>
+          <w:lang w:val="fr-FR"/>
+        </w:rPr>
+      </w:pPr>
+      <w:r>
+        <w:rPr>
+          <w:lang w:val="fr-FR"/>
+        </w:rPr>
+        <w:t>Intégrer la maquette sur un téléphone</w:t>
+      </w:r>
+    </w:p>
+    <w:p>
+      <w:pPr>
+        <w:rPr>
+          <w:lang w:val="fr-FR"/>
+        </w:rPr>
+      </w:pPr>
+      <w:r>
+        <w:rPr>
+          <w:lang w:val="fr-FR"/>
+        </w:rPr>
         <w:t>Option de base :</w:t>
       </w:r>
     </w:p>
@@ -66,43 +600,7 @@
         <w:rPr>
           <w:lang w:val="fr-FR"/>
         </w:rPr>
-        <w:t xml:space="preserve">Envoyer </w:t>
-      </w:r>
-      <w:r>
-        <w:rPr>
-          <w:lang w:val="fr-FR"/>
-        </w:rPr>
-        <w:t>toutes les brocantes</w:t>
-      </w:r>
-      <w:r>
-        <w:rPr>
-          <w:lang w:val="fr-FR"/>
-        </w:rPr>
-        <w:t xml:space="preserve"> par un </w:t>
-      </w:r>
-      <w:r>
-        <w:rPr>
-          <w:lang w:val="fr-FR"/>
-        </w:rPr>
-        <w:t>rayon</w:t>
-      </w:r>
-      <w:r>
-        <w:rPr>
-          <w:lang w:val="fr-FR"/>
-        </w:rPr>
-        <w:t xml:space="preserve"> </w:t>
-      </w:r>
-      <w:r>
-        <w:rPr>
-          <w:lang w:val="fr-FR"/>
-        </w:rPr>
-        <w:t>à</w:t>
-      </w:r>
-      <w:r>
-        <w:rPr>
-          <w:lang w:val="fr-FR"/>
-        </w:rPr>
-        <w:t xml:space="preserve"> l’utilisateur</w:t>
+        <w:t>Envoyer toutes les brocantes par un rayon à l’utilisateur</w:t>
       </w:r>
     </w:p>
     <w:p>
@@ -217,16 +715,8 @@
         <w:rPr>
           <w:lang w:val="fr-FR"/>
         </w:rPr>
-        <w:t xml:space="preserve">Système de Time Out et de Ban </w:t>
-      </w:r>
-      <w:proofErr w:type="spellStart"/>
-      <w:r>
-        <w:rPr>
-          <w:lang w:val="fr-FR"/>
-        </w:rPr>
-        <w:t>Def</w:t>
-      </w:r>
-      <w:proofErr w:type="spellEnd"/>
+        <w:t>Système de Time Out et de Ban Def</w:t>
+      </w:r>
     </w:p>
     <w:p>
       <w:pPr>
@@ -277,6 +767,118 @@
 <file path=word/numbering.xml><?xml version="1.0" encoding="utf-8"?>
 <w:numbering xmlns:wpc="http://schemas.microsoft.com/office/word/2010/wordprocessingCanvas" xmlns:cx="http://schemas.microsoft.com/office/drawing/2014/chartex" xmlns:cx1="http://schemas.microsoft.com/office/drawing/2015/9/8/chartex" xmlns:cx2="http://schemas.microsoft.com/office/drawing/2015/10/21/chartex" xmlns:cx3="http://schemas.microsoft.com/office/drawing/2016/5/9/chartex" xmlns:cx4="http://schemas.microsoft.com/office/drawing/2016/5/10/chartex" xmlns:cx5="http://schemas.microsoft.com/office/drawing/2016/5/11/chartex" xmlns:cx6="http://schemas.microsoft.com/office/drawing/2016/5/12/chartex" xmlns:cx7="http://schemas.microsoft.com/office/drawing/2016/5/13/chartex" xmlns:cx8="http://schemas.microsoft.com/office/drawing/2016/5/14/chartex" xmlns:mc="http://schemas.openxmlformats.org/markup-compatibility/2006" xmlns:aink="http://schemas.microsoft.com/office/drawing/2016/ink" xmlns:am3d="http://schemas.microsoft.com/office/drawing/2017/model3d" xmlns:o="urn:schemas-microsoft-com:office:office" xmlns:oel="http://schemas.microsoft.com/office/2019/extlst" xmlns:r="http://schemas.openxmlformats.org/officeDocument/2006/relationships" xmlns:m="http://schemas.openxmlformats.org/officeDocument/2006/math" xmlns:v="urn:schemas-microsoft-com:vml" xmlns:wp14="http://schemas.microsoft.com/office/word/2010/wordprocessingDrawing" xmlns:wp="http://schemas.openxmlformats.org/drawingml/2006/wordprocessingDrawing" xmlns:w10="urn:schemas-microsoft-com:office:word" xmlns:w="http://schemas.openxmlformats.org/wordprocessingml/2006/main" xmlns:w14="http://schemas.microsoft.com/office/word/2010/wordml" xmlns:w15="http://schemas.microsoft.com/office/word/2012/wordml" xmlns:w16cex="http://schemas.microsoft.com/office/word/2018/wordml/cex" xmlns:w16cid="http://schemas.microsoft.com/office/word/2016/wordml/cid" xmlns:w16="http://schemas.microsoft.com/office/word/2018/wordml" xmlns:w16du="http://schemas.microsoft.com/office/word/2023/wordml/word16du" xmlns:w16sdtdh="http://schemas.microsoft.com/office/word/2020/wordml/sdtdatahash" xmlns:w16se="http://schemas.microsoft.com/office/word/2015/wordml/symex" xmlns:wpg="http://schemas.microsoft.com/office/word/2010/wordprocessingGroup" xmlns:wpi="http://schemas.microsoft.com/office/word/2010/wordprocessingInk" xmlns:wne="http://schemas.microsoft.com/office/word/2006/wordml" xmlns:wps="http://schemas.microsoft.com/office/word/2010/wordprocessingShape" mc:Ignorable="w14 w15 w16se w16cid w16 w16cex w16sdtdh w16du wp14">
   <w:abstractNum w:abstractNumId="0" w15:restartNumberingAfterBreak="0">
+    <w:nsid w:val="56D56E5B"/>
+    <w:multiLevelType w:val="hybridMultilevel"/>
+    <w:tmpl w:val="6D8295A8"/>
+    <w:lvl w:ilvl="0" w:tplc="D3A4B3F0">
+      <w:numFmt w:val="bullet"/>
+      <w:lvlText w:val="-"/>
+      <w:lvlJc w:val="left"/>
+      <w:pPr>
+        <w:ind w:left="720" w:hanging="360"/>
+      </w:pPr>
+      <w:rPr>
+        <w:rFonts w:ascii="Aptos" w:eastAsiaTheme="minorHAnsi" w:hAnsi="Aptos" w:cstheme="minorBidi" w:hint="default"/>
+      </w:rPr>
+    </w:lvl>
+    <w:lvl w:ilvl="1" w:tplc="20000003">
+      <w:start w:val="1"/>
+      <w:numFmt w:val="bullet"/>
+      <w:lvlText w:val="o"/>
+      <w:lvlJc w:val="left"/>
+      <w:pPr>
+        <w:ind w:left="1440" w:hanging="360"/>
+      </w:pPr>
+      <w:rPr>
+        <w:rFonts w:ascii="Courier New" w:hAnsi="Courier New" w:cs="Courier New" w:hint="default"/>
+      </w:rPr>
+    </w:lvl>
+    <w:lvl w:ilvl="2" w:tplc="20000005">
+      <w:start w:val="1"/>
+      <w:numFmt w:val="bullet"/>
+      <w:lvlText w:val=""/>
+      <w:lvlJc w:val="left"/>
+      <w:pPr>
+        <w:ind w:left="2160" w:hanging="360"/>
+      </w:pPr>
+      <w:rPr>
+        <w:rFonts w:ascii="Wingdings" w:hAnsi="Wingdings" w:hint="default"/>
+      </w:rPr>
+    </w:lvl>
+    <w:lvl w:ilvl="3" w:tplc="20000001" w:tentative="1">
+      <w:start w:val="1"/>
+      <w:numFmt w:val="bullet"/>
+      <w:lvlText w:val=""/>
+      <w:lvlJc w:val="left"/>
+      <w:pPr>
+        <w:ind w:left="2880" w:hanging="360"/>
+      </w:pPr>
+      <w:rPr>
+        <w:rFonts w:ascii="Symbol" w:hAnsi="Symbol" w:hint="default"/>
+      </w:rPr>
+    </w:lvl>
+    <w:lvl w:ilvl="4" w:tplc="20000003" w:tentative="1">
+      <w:start w:val="1"/>
+      <w:numFmt w:val="bullet"/>
+      <w:lvlText w:val="o"/>
+      <w:lvlJc w:val="left"/>
+      <w:pPr>
+        <w:ind w:left="3600" w:hanging="360"/>
+      </w:pPr>
+      <w:rPr>
+        <w:rFonts w:ascii="Courier New" w:hAnsi="Courier New" w:cs="Courier New" w:hint="default"/>
+      </w:rPr>
+    </w:lvl>
+    <w:lvl w:ilvl="5" w:tplc="20000005" w:tentative="1">
+      <w:start w:val="1"/>
+      <w:numFmt w:val="bullet"/>
+      <w:lvlText w:val=""/>
+      <w:lvlJc w:val="left"/>
+      <w:pPr>
+        <w:ind w:left="4320" w:hanging="360"/>
+      </w:pPr>
+      <w:rPr>
+        <w:rFonts w:ascii="Wingdings" w:hAnsi="Wingdings" w:hint="default"/>
+      </w:rPr>
+    </w:lvl>
+    <w:lvl w:ilvl="6" w:tplc="20000001" w:tentative="1">
+      <w:start w:val="1"/>
+      <w:numFmt w:val="bullet"/>
+      <w:lvlText w:val=""/>
+      <w:lvlJc w:val="left"/>
+      <w:pPr>
+        <w:ind w:left="5040" w:hanging="360"/>
+      </w:pPr>
+      <w:rPr>
+        <w:rFonts w:ascii="Symbol" w:hAnsi="Symbol" w:hint="default"/>
+      </w:rPr>
+    </w:lvl>
+    <w:lvl w:ilvl="7" w:tplc="20000003" w:tentative="1">
+      <w:start w:val="1"/>
+      <w:numFmt w:val="bullet"/>
+      <w:lvlText w:val="o"/>
+      <w:lvlJc w:val="left"/>
+      <w:pPr>
+        <w:ind w:left="5760" w:hanging="360"/>
+      </w:pPr>
+      <w:rPr>
+        <w:rFonts w:ascii="Courier New" w:hAnsi="Courier New" w:cs="Courier New" w:hint="default"/>
+      </w:rPr>
+    </w:lvl>
+    <w:lvl w:ilvl="8" w:tplc="20000005" w:tentative="1">
+      <w:start w:val="1"/>
+      <w:numFmt w:val="bullet"/>
+      <w:lvlText w:val=""/>
+      <w:lvlJc w:val="left"/>
+      <w:pPr>
+        <w:ind w:left="6480" w:hanging="360"/>
+      </w:pPr>
+      <w:rPr>
+        <w:rFonts w:ascii="Wingdings" w:hAnsi="Wingdings" w:hint="default"/>
+      </w:rPr>
+    </w:lvl>
+  </w:abstractNum>
+  <w:abstractNum w:abstractNumId="1" w15:restartNumberingAfterBreak="0">
     <w:nsid w:val="5DDC0FE8"/>
     <w:multiLevelType w:val="hybridMultilevel"/>
     <w:tmpl w:val="CDF004AA"/>
@@ -389,6 +991,9 @@
     </w:lvl>
   </w:abstractNum>
   <w:num w:numId="1" w16cid:durableId="216210605">
+    <w:abstractNumId w:val="1"/>
+  </w:num>
+  <w:num w:numId="2" w16cid:durableId="710955459">
     <w:abstractNumId w:val="0"/>
   </w:num>
 </w:numbering>

</xml_diff>